<commit_message>
Stopping for chores and health walk.
</commit_message>
<xml_diff>
--- a/Udacity-Intro-To-Computer-Science/Lesson 5/Lesson 5 - How to Repeat.docx
+++ b/Udacity-Intro-To-Computer-Science/Lesson 5/Lesson 5 - How to Repeat.docx
@@ -137,6 +137,609 @@
       <w:pPr>
         <w:pStyle w:val="ListParagraph"/>
       </w:pPr>
+      <w:r>
+        <w:t>String giving the contents of the rest of the page, that way the procedure finds the first link in the rest of the web page each time, and the contents shrink until null.</w:t>
+      </w:r>
+    </w:p>
+    <w:p>
+      <w:pPr>
+        <w:pStyle w:val="ListParagraph"/>
+        <w:numPr>
+          <w:ilvl w:val="0"/>
+          <w:numId w:val="3"/>
+        </w:numPr>
+      </w:pPr>
+      <w:r>
+        <w:t>Quiz: Output</w:t>
+      </w:r>
+    </w:p>
+    <w:p>
+      <w:pPr>
+        <w:pStyle w:val="ListParagraph"/>
+      </w:pPr>
+      <w:r>
+        <w:t xml:space="preserve">URL and </w:t>
+      </w:r>
+      <w:proofErr w:type="spellStart"/>
+      <w:r>
+        <w:t>end_quote</w:t>
+      </w:r>
+      <w:proofErr w:type="spellEnd"/>
+      <w:r>
+        <w:t xml:space="preserve">, </w:t>
+      </w:r>
+      <w:proofErr w:type="spellStart"/>
+      <w:r>
+        <w:t>end_quote</w:t>
+      </w:r>
+      <w:proofErr w:type="spellEnd"/>
+      <w:r>
+        <w:t xml:space="preserve"> is to show where the page has advanced.</w:t>
+      </w:r>
+    </w:p>
+    <w:p>
+      <w:pPr>
+        <w:pStyle w:val="ListParagraph"/>
+        <w:numPr>
+          <w:ilvl w:val="0"/>
+          <w:numId w:val="3"/>
+        </w:numPr>
+      </w:pPr>
+      <w:r>
+        <w:t>Quiz: Return Statement</w:t>
+      </w:r>
+    </w:p>
+    <w:p>
+      <w:pPr>
+        <w:pStyle w:val="ListParagraph"/>
+      </w:pPr>
+      <w:r>
+        <w:t xml:space="preserve">return </w:t>
+      </w:r>
+      <w:proofErr w:type="spellStart"/>
+      <w:r>
+        <w:t>url</w:t>
+      </w:r>
+      <w:proofErr w:type="spellEnd"/>
+      <w:r>
+        <w:t xml:space="preserve">, </w:t>
+      </w:r>
+      <w:proofErr w:type="spellStart"/>
+      <w:r>
+        <w:t>end_quote</w:t>
+      </w:r>
+      <w:proofErr w:type="spellEnd"/>
+    </w:p>
+    <w:p>
+      <w:pPr>
+        <w:pStyle w:val="ListParagraph"/>
+        <w:numPr>
+          <w:ilvl w:val="0"/>
+          <w:numId w:val="3"/>
+        </w:numPr>
+      </w:pPr>
+      <w:r>
+        <w:t>Dave, Sebastian, and Junior</w:t>
+      </w:r>
+    </w:p>
+    <w:p>
+      <w:pPr>
+        <w:pStyle w:val="ListParagraph"/>
+      </w:pPr>
+      <w:r>
+        <w:t>Self-driving cars are cool.</w:t>
+      </w:r>
+    </w:p>
+    <w:p>
+      <w:pPr>
+        <w:pStyle w:val="ListParagraph"/>
+        <w:numPr>
+          <w:ilvl w:val="0"/>
+          <w:numId w:val="3"/>
+        </w:numPr>
+      </w:pPr>
+      <w:r>
+        <w:t>Using Procedures</w:t>
+      </w:r>
+    </w:p>
+    <w:p>
+      <w:pPr>
+        <w:pStyle w:val="ListParagraph"/>
+      </w:pPr>
+      <w:r>
+        <w:t>How to call a procedure explained.</w:t>
+      </w:r>
+    </w:p>
+    <w:p>
+      <w:pPr>
+        <w:pStyle w:val="ListParagraph"/>
+        <w:numPr>
+          <w:ilvl w:val="0"/>
+          <w:numId w:val="3"/>
+        </w:numPr>
+      </w:pPr>
+      <w:r>
+        <w:lastRenderedPageBreak/>
+        <w:t>Quiz: Inc Procedure</w:t>
+      </w:r>
+    </w:p>
+    <w:p>
+      <w:pPr>
+        <w:pStyle w:val="ListParagraph"/>
+      </w:pPr>
+      <w:proofErr w:type="spellStart"/>
+      <w:proofErr w:type="gramStart"/>
+      <w:r>
+        <w:t>inc</w:t>
+      </w:r>
+      <w:proofErr w:type="spellEnd"/>
+      <w:r>
+        <w:t>(</w:t>
+      </w:r>
+      <w:proofErr w:type="gramEnd"/>
+      <w:r>
+        <w:t>) takes a number as input and outputs the number plus one</w:t>
+      </w:r>
+      <w:r>
+        <w:t>.</w:t>
+      </w:r>
+    </w:p>
+    <w:p>
+      <w:pPr>
+        <w:pStyle w:val="ListParagraph"/>
+        <w:numPr>
+          <w:ilvl w:val="0"/>
+          <w:numId w:val="3"/>
+        </w:numPr>
+      </w:pPr>
+      <w:r>
+        <w:t>Quiz: Sum Procedure</w:t>
+      </w:r>
+    </w:p>
+    <w:p>
+      <w:pPr>
+        <w:pStyle w:val="ListParagraph"/>
+      </w:pPr>
+      <w:proofErr w:type="gramStart"/>
+      <w:r>
+        <w:t>sum(</w:t>
+      </w:r>
+      <w:proofErr w:type="gramEnd"/>
+      <w:r>
+        <w:t xml:space="preserve">) </w:t>
+      </w:r>
+      <w:r>
+        <w:t>does not return anything, so the function does not accomplish anything.</w:t>
+      </w:r>
+    </w:p>
+    <w:p>
+      <w:pPr>
+        <w:pStyle w:val="ListParagraph"/>
+        <w:numPr>
+          <w:ilvl w:val="0"/>
+          <w:numId w:val="3"/>
+        </w:numPr>
+      </w:pPr>
+      <w:r>
+        <w:t>Quiz: Sum Procedure with a Return</w:t>
+      </w:r>
+    </w:p>
+    <w:p>
+      <w:pPr>
+        <w:pStyle w:val="ListParagraph"/>
+      </w:pPr>
+      <w:r>
+        <w:t>Takes two numbers as inputs, outputs their sums. Also concatenates strings.</w:t>
+      </w:r>
+    </w:p>
+    <w:p>
+      <w:pPr>
+        <w:pStyle w:val="ListParagraph"/>
+        <w:numPr>
+          <w:ilvl w:val="0"/>
+          <w:numId w:val="3"/>
+        </w:numPr>
+      </w:pPr>
+      <w:r>
+        <w:t>Quiz: Square</w:t>
+      </w:r>
+    </w:p>
+    <w:p>
+      <w:pPr>
+        <w:pStyle w:val="ListParagraph"/>
+      </w:pPr>
+      <w:r>
+        <w:t>def square(</w:t>
+      </w:r>
+      <w:proofErr w:type="spellStart"/>
+      <w:r>
+        <w:t>input_number</w:t>
+      </w:r>
+      <w:proofErr w:type="spellEnd"/>
+      <w:r>
+        <w:t>):</w:t>
+      </w:r>
+    </w:p>
+    <w:p>
+      <w:pPr>
+        <w:pStyle w:val="ListParagraph"/>
+      </w:pPr>
+      <w:r>
+        <w:t xml:space="preserve">    </w:t>
+      </w:r>
+      <w:proofErr w:type="spellStart"/>
+      <w:r>
+        <w:t>squared_number</w:t>
+      </w:r>
+      <w:proofErr w:type="spellEnd"/>
+      <w:r>
+        <w:t xml:space="preserve"> = </w:t>
+      </w:r>
+      <w:proofErr w:type="spellStart"/>
+      <w:r>
+        <w:t>input_number</w:t>
+      </w:r>
+      <w:proofErr w:type="spellEnd"/>
+      <w:r>
+        <w:t xml:space="preserve"> * </w:t>
+      </w:r>
+      <w:proofErr w:type="spellStart"/>
+      <w:r>
+        <w:t>input_number</w:t>
+      </w:r>
+      <w:proofErr w:type="spellEnd"/>
+    </w:p>
+    <w:p>
+      <w:pPr>
+        <w:pStyle w:val="ListParagraph"/>
+      </w:pPr>
+      <w:r>
+        <w:t xml:space="preserve">    return </w:t>
+      </w:r>
+      <w:proofErr w:type="spellStart"/>
+      <w:r>
+        <w:t>squared_number</w:t>
+      </w:r>
+      <w:proofErr w:type="spellEnd"/>
+    </w:p>
+    <w:p>
+      <w:pPr>
+        <w:pStyle w:val="ListParagraph"/>
+        <w:numPr>
+          <w:ilvl w:val="0"/>
+          <w:numId w:val="3"/>
+        </w:numPr>
+      </w:pPr>
+      <w:r>
+        <w:t>Quiz: Sum of Three</w:t>
+      </w:r>
+    </w:p>
+    <w:p>
+      <w:pPr>
+        <w:pStyle w:val="ListParagraph"/>
+      </w:pPr>
+      <w:r>
+        <w:t>def sum3(a, b, c):</w:t>
+      </w:r>
+    </w:p>
+    <w:p>
+      <w:pPr>
+        <w:pStyle w:val="ListParagraph"/>
+      </w:pPr>
+      <w:r>
+        <w:t xml:space="preserve">    return a + b + c</w:t>
+      </w:r>
+    </w:p>
+    <w:p>
+      <w:pPr>
+        <w:pStyle w:val="ListParagraph"/>
+        <w:numPr>
+          <w:ilvl w:val="0"/>
+          <w:numId w:val="3"/>
+        </w:numPr>
+      </w:pPr>
+      <w:r>
+        <w:t xml:space="preserve">Quiz: </w:t>
+      </w:r>
+      <w:proofErr w:type="spellStart"/>
+      <w:r>
+        <w:t>Abbaize</w:t>
+      </w:r>
+      <w:proofErr w:type="spellEnd"/>
+    </w:p>
+    <w:p>
+      <w:pPr>
+        <w:pStyle w:val="ListParagraph"/>
+      </w:pPr>
+      <w:r>
+        <w:t xml:space="preserve">def </w:t>
+      </w:r>
+      <w:proofErr w:type="spellStart"/>
+      <w:proofErr w:type="gramStart"/>
+      <w:r>
+        <w:t>abbaize</w:t>
+      </w:r>
+      <w:proofErr w:type="spellEnd"/>
+      <w:r>
+        <w:t>(</w:t>
+      </w:r>
+      <w:proofErr w:type="spellStart"/>
+      <w:proofErr w:type="gramEnd"/>
+      <w:r>
+        <w:t>first_string</w:t>
+      </w:r>
+      <w:proofErr w:type="spellEnd"/>
+      <w:r>
+        <w:t xml:space="preserve">, </w:t>
+      </w:r>
+      <w:proofErr w:type="spellStart"/>
+      <w:r>
+        <w:t>second_string</w:t>
+      </w:r>
+      <w:proofErr w:type="spellEnd"/>
+      <w:r>
+        <w:t>):</w:t>
+      </w:r>
+    </w:p>
+    <w:p>
+      <w:pPr>
+        <w:pStyle w:val="ListParagraph"/>
+      </w:pPr>
+      <w:r>
+        <w:t xml:space="preserve">    return </w:t>
+      </w:r>
+      <w:proofErr w:type="spellStart"/>
+      <w:r>
+        <w:t>first_string</w:t>
+      </w:r>
+      <w:proofErr w:type="spellEnd"/>
+      <w:r>
+        <w:t xml:space="preserve"> + </w:t>
+      </w:r>
+      <w:proofErr w:type="spellStart"/>
+      <w:r>
+        <w:t>second_string</w:t>
+      </w:r>
+      <w:proofErr w:type="spellEnd"/>
+      <w:r>
+        <w:t xml:space="preserve"> + </w:t>
+      </w:r>
+      <w:proofErr w:type="spellStart"/>
+      <w:r>
+        <w:t>second_string</w:t>
+      </w:r>
+      <w:proofErr w:type="spellEnd"/>
+      <w:r>
+        <w:t xml:space="preserve"> + </w:t>
+      </w:r>
+      <w:proofErr w:type="spellStart"/>
+      <w:r>
+        <w:t>first_string</w:t>
+      </w:r>
+      <w:proofErr w:type="spellEnd"/>
+    </w:p>
+    <w:p>
+      <w:pPr>
+        <w:pStyle w:val="ListParagraph"/>
+        <w:numPr>
+          <w:ilvl w:val="0"/>
+          <w:numId w:val="3"/>
+        </w:numPr>
+      </w:pPr>
+      <w:r>
+        <w:t>Quiz: Find Second</w:t>
+      </w:r>
+    </w:p>
+    <w:p>
+      <w:pPr>
+        <w:pStyle w:val="ListParagraph"/>
+      </w:pPr>
+      <w:r>
+        <w:t xml:space="preserve">def </w:t>
+      </w:r>
+      <w:proofErr w:type="spellStart"/>
+      <w:r>
+        <w:t>find_</w:t>
+      </w:r>
+      <w:proofErr w:type="gramStart"/>
+      <w:r>
+        <w:t>second</w:t>
+      </w:r>
+      <w:proofErr w:type="spellEnd"/>
+      <w:r>
+        <w:t>(</w:t>
+      </w:r>
+      <w:proofErr w:type="spellStart"/>
+      <w:proofErr w:type="gramEnd"/>
+      <w:r>
+        <w:t>search_string</w:t>
+      </w:r>
+      <w:proofErr w:type="spellEnd"/>
+      <w:r>
+        <w:t xml:space="preserve">, </w:t>
+      </w:r>
+      <w:proofErr w:type="spellStart"/>
+      <w:r>
+        <w:t>target_string</w:t>
+      </w:r>
+      <w:proofErr w:type="spellEnd"/>
+      <w:r>
+        <w:t>):</w:t>
+      </w:r>
+    </w:p>
+    <w:p>
+      <w:pPr>
+        <w:pStyle w:val="ListParagraph"/>
+      </w:pPr>
+      <w:r>
+        <w:t xml:space="preserve">    return </w:t>
+      </w:r>
+      <w:proofErr w:type="spellStart"/>
+      <w:r>
+        <w:t>search_</w:t>
+      </w:r>
+      <w:proofErr w:type="gramStart"/>
+      <w:r>
+        <w:t>string.find</w:t>
+      </w:r>
+      <w:proofErr w:type="spellEnd"/>
+      <w:proofErr w:type="gramEnd"/>
+      <w:r>
+        <w:t>(</w:t>
+      </w:r>
+      <w:proofErr w:type="spellStart"/>
+      <w:r>
+        <w:t>target_string</w:t>
+      </w:r>
+      <w:proofErr w:type="spellEnd"/>
+      <w:r>
+        <w:t xml:space="preserve">, </w:t>
+      </w:r>
+      <w:proofErr w:type="spellStart"/>
+      <w:r>
+        <w:t>search_string.find</w:t>
+      </w:r>
+      <w:proofErr w:type="spellEnd"/>
+      <w:r>
+        <w:t>(</w:t>
+      </w:r>
+      <w:proofErr w:type="spellStart"/>
+      <w:r>
+        <w:t>target_string</w:t>
+      </w:r>
+      <w:proofErr w:type="spellEnd"/>
+      <w:r>
+        <w:t>) + 1)</w:t>
+      </w:r>
+    </w:p>
+    <w:p>
+      <w:pPr>
+        <w:pStyle w:val="ListParagraph"/>
+        <w:numPr>
+          <w:ilvl w:val="0"/>
+          <w:numId w:val="3"/>
+        </w:numPr>
+      </w:pPr>
+      <w:r>
+        <w:t>Quiz: Equality Comparisons</w:t>
+      </w:r>
+    </w:p>
+    <w:p>
+      <w:pPr>
+        <w:pStyle w:val="ListParagraph"/>
+      </w:pPr>
+      <w:r>
+        <w:t>= means assignment, so == is the equality comparison</w:t>
+      </w:r>
+    </w:p>
+    <w:p>
+      <w:pPr>
+        <w:pStyle w:val="ListParagraph"/>
+        <w:numPr>
+          <w:ilvl w:val="0"/>
+          <w:numId w:val="3"/>
+        </w:numPr>
+      </w:pPr>
+      <w:r>
+        <w:t>Quiz: If Statements</w:t>
+      </w:r>
+    </w:p>
+    <w:p>
+      <w:pPr>
+        <w:pStyle w:val="ListParagraph"/>
+      </w:pPr>
+      <w:r>
+        <w:lastRenderedPageBreak/>
+        <w:t xml:space="preserve">def </w:t>
+      </w:r>
+      <w:proofErr w:type="gramStart"/>
+      <w:r>
+        <w:t>bigger(</w:t>
+      </w:r>
+      <w:proofErr w:type="spellStart"/>
+      <w:proofErr w:type="gramEnd"/>
+      <w:r>
+        <w:t>number_one</w:t>
+      </w:r>
+      <w:proofErr w:type="spellEnd"/>
+      <w:r>
+        <w:t xml:space="preserve">, </w:t>
+      </w:r>
+      <w:proofErr w:type="spellStart"/>
+      <w:r>
+        <w:t>number_two</w:t>
+      </w:r>
+      <w:proofErr w:type="spellEnd"/>
+      <w:r>
+        <w:t>):</w:t>
+      </w:r>
+    </w:p>
+    <w:p>
+      <w:pPr>
+        <w:pStyle w:val="ListParagraph"/>
+      </w:pPr>
+      <w:r>
+        <w:t xml:space="preserve">    if </w:t>
+      </w:r>
+      <w:proofErr w:type="spellStart"/>
+      <w:r>
+        <w:t>number_one</w:t>
+      </w:r>
+      <w:proofErr w:type="spellEnd"/>
+      <w:r>
+        <w:t xml:space="preserve"> &gt; </w:t>
+      </w:r>
+      <w:proofErr w:type="spellStart"/>
+      <w:r>
+        <w:t>number_two</w:t>
+      </w:r>
+      <w:proofErr w:type="spellEnd"/>
+      <w:r>
+        <w:t>:</w:t>
+      </w:r>
+    </w:p>
+    <w:p>
+      <w:pPr>
+        <w:pStyle w:val="ListParagraph"/>
+      </w:pPr>
+      <w:r>
+        <w:t xml:space="preserve">        return </w:t>
+      </w:r>
+      <w:proofErr w:type="spellStart"/>
+      <w:r>
+        <w:t>number_one</w:t>
+      </w:r>
+      <w:proofErr w:type="spellEnd"/>
+    </w:p>
+    <w:p>
+      <w:pPr>
+        <w:pStyle w:val="ListParagraph"/>
+      </w:pPr>
+      <w:r>
+        <w:t xml:space="preserve">    return </w:t>
+      </w:r>
+      <w:proofErr w:type="spellStart"/>
+      <w:r>
+        <w:t>number_two</w:t>
+      </w:r>
+      <w:proofErr w:type="spellEnd"/>
+    </w:p>
+    <w:p>
+      <w:pPr>
+        <w:pStyle w:val="ListParagraph"/>
+        <w:numPr>
+          <w:ilvl w:val="0"/>
+          <w:numId w:val="3"/>
+        </w:numPr>
+      </w:pPr>
+      <w:r>
+        <w:t>Quiz: Is Friend</w:t>
+      </w:r>
+    </w:p>
+    <w:p>
+      <w:pPr>
+        <w:pStyle w:val="ListParagraph"/>
+      </w:pPr>
       <w:bookmarkStart w:id="0" w:name="_GoBack"/>
       <w:bookmarkEnd w:id="0"/>
     </w:p>
@@ -149,196 +752,7 @@
         </w:numPr>
       </w:pPr>
       <w:r>
-        <w:t>Quiz: Output</w:t>
-      </w:r>
-    </w:p>
-    <w:p>
-      <w:pPr>
-        <w:pStyle w:val="ListParagraph"/>
-        <w:numPr>
-          <w:ilvl w:val="0"/>
-          <w:numId w:val="3"/>
-        </w:numPr>
-      </w:pPr>
-      <w:r>
-        <w:t>Quiz: Return Statement</w:t>
-      </w:r>
-    </w:p>
-    <w:p>
-      <w:pPr>
-        <w:pStyle w:val="ListParagraph"/>
-        <w:numPr>
-          <w:ilvl w:val="0"/>
-          <w:numId w:val="3"/>
-        </w:numPr>
-      </w:pPr>
-      <w:r>
-        <w:t>Dave, Sebastian, and Junior</w:t>
-      </w:r>
-    </w:p>
-    <w:p>
-      <w:pPr>
-        <w:pStyle w:val="ListParagraph"/>
-        <w:numPr>
-          <w:ilvl w:val="0"/>
-          <w:numId w:val="3"/>
-        </w:numPr>
-      </w:pPr>
-      <w:r>
-        <w:t>Using Procedures</w:t>
-      </w:r>
-    </w:p>
-    <w:p>
-      <w:pPr>
-        <w:pStyle w:val="ListParagraph"/>
-        <w:numPr>
-          <w:ilvl w:val="0"/>
-          <w:numId w:val="3"/>
-        </w:numPr>
-      </w:pPr>
-      <w:r>
-        <w:t>Quiz: Inc Procedure</w:t>
-      </w:r>
-    </w:p>
-    <w:p>
-      <w:pPr>
-        <w:pStyle w:val="ListParagraph"/>
-        <w:numPr>
-          <w:ilvl w:val="0"/>
-          <w:numId w:val="3"/>
-        </w:numPr>
-      </w:pPr>
-      <w:r>
-        <w:t>Quiz: Sum Procedure</w:t>
-      </w:r>
-    </w:p>
-    <w:p>
-      <w:pPr>
-        <w:pStyle w:val="ListParagraph"/>
-        <w:numPr>
-          <w:ilvl w:val="0"/>
-          <w:numId w:val="3"/>
-        </w:numPr>
-      </w:pPr>
-      <w:r>
-        <w:t>Quiz: Sum Procedure with a Return</w:t>
-      </w:r>
-    </w:p>
-    <w:p>
-      <w:pPr>
-        <w:pStyle w:val="ListParagraph"/>
-        <w:numPr>
-          <w:ilvl w:val="0"/>
-          <w:numId w:val="3"/>
-        </w:numPr>
-      </w:pPr>
-      <w:r>
-        <w:t>Quiz: Square</w:t>
-      </w:r>
-    </w:p>
-    <w:p>
-      <w:pPr>
-        <w:pStyle w:val="ListParagraph"/>
-        <w:numPr>
-          <w:ilvl w:val="0"/>
-          <w:numId w:val="3"/>
-        </w:numPr>
-      </w:pPr>
-      <w:r>
-        <w:t>Quiz: Sum of Three</w:t>
-      </w:r>
-    </w:p>
-    <w:p>
-      <w:pPr>
-        <w:pStyle w:val="ListParagraph"/>
-        <w:numPr>
-          <w:ilvl w:val="0"/>
-          <w:numId w:val="3"/>
-        </w:numPr>
-      </w:pPr>
-      <w:r>
-        <w:lastRenderedPageBreak/>
-        <w:t xml:space="preserve">Quiz: </w:t>
-      </w:r>
-      <w:proofErr w:type="spellStart"/>
-      <w:r>
-        <w:t>Abbaize</w:t>
-      </w:r>
-      <w:proofErr w:type="spellEnd"/>
-    </w:p>
-    <w:p>
-      <w:pPr>
-        <w:pStyle w:val="ListParagraph"/>
-        <w:numPr>
-          <w:ilvl w:val="0"/>
-          <w:numId w:val="3"/>
-        </w:numPr>
-      </w:pPr>
-      <w:r>
-        <w:t xml:space="preserve">Quiz: </w:t>
-      </w:r>
-      <w:r>
-        <w:t>Find Second</w:t>
-      </w:r>
-    </w:p>
-    <w:p>
-      <w:pPr>
-        <w:pStyle w:val="ListParagraph"/>
-        <w:numPr>
-          <w:ilvl w:val="0"/>
-          <w:numId w:val="3"/>
-        </w:numPr>
-      </w:pPr>
-      <w:r>
-        <w:t xml:space="preserve">Quiz: </w:t>
-      </w:r>
-      <w:r>
-        <w:t>Equality Comparisons</w:t>
-      </w:r>
-    </w:p>
-    <w:p>
-      <w:pPr>
-        <w:pStyle w:val="ListParagraph"/>
-        <w:numPr>
-          <w:ilvl w:val="0"/>
-          <w:numId w:val="3"/>
-        </w:numPr>
-      </w:pPr>
-      <w:r>
-        <w:t>Quiz:</w:t>
-      </w:r>
-      <w:r>
-        <w:t xml:space="preserve"> If Statements</w:t>
-      </w:r>
-    </w:p>
-    <w:p>
-      <w:pPr>
-        <w:pStyle w:val="ListParagraph"/>
-        <w:numPr>
-          <w:ilvl w:val="0"/>
-          <w:numId w:val="3"/>
-        </w:numPr>
-      </w:pPr>
-      <w:r>
-        <w:t>Quiz:</w:t>
-      </w:r>
-      <w:r>
-        <w:t xml:space="preserve"> Is Friend</w:t>
-      </w:r>
-    </w:p>
-    <w:p>
-      <w:pPr>
-        <w:pStyle w:val="ListParagraph"/>
-        <w:numPr>
-          <w:ilvl w:val="0"/>
-          <w:numId w:val="3"/>
-        </w:numPr>
-      </w:pPr>
-      <w:r>
-        <w:t>Quiz:</w:t>
-      </w:r>
-      <w:r>
-        <w:t xml:space="preserve"> More Friends</w:t>
+        <w:t>Quiz: More Friends</w:t>
       </w:r>
     </w:p>
     <w:p>
@@ -362,55 +776,43 @@
         </w:numPr>
       </w:pPr>
       <w:r>
-        <w:t>Quiz:</w:t>
-      </w:r>
-      <w:r>
-        <w:t xml:space="preserve"> Biggest</w:t>
-      </w:r>
-    </w:p>
-    <w:p>
-      <w:pPr>
-        <w:pStyle w:val="ListParagraph"/>
-        <w:numPr>
-          <w:ilvl w:val="0"/>
-          <w:numId w:val="3"/>
-        </w:numPr>
-      </w:pPr>
-      <w:r>
-        <w:t>Quiz:</w:t>
-      </w:r>
-      <w:r>
-        <w:t xml:space="preserve"> While Loops</w:t>
-      </w:r>
-    </w:p>
-    <w:p>
-      <w:pPr>
-        <w:pStyle w:val="ListParagraph"/>
-        <w:numPr>
-          <w:ilvl w:val="0"/>
-          <w:numId w:val="3"/>
-        </w:numPr>
-      </w:pPr>
-      <w:r>
-        <w:t>Quiz:</w:t>
-      </w:r>
-      <w:r>
-        <w:t xml:space="preserve"> While Loops 2</w:t>
-      </w:r>
-    </w:p>
-    <w:p>
-      <w:pPr>
-        <w:pStyle w:val="ListParagraph"/>
-        <w:numPr>
-          <w:ilvl w:val="0"/>
-          <w:numId w:val="3"/>
-        </w:numPr>
-      </w:pPr>
-      <w:r>
-        <w:t>Quiz:</w:t>
-      </w:r>
-      <w:r>
-        <w:t xml:space="preserve"> Print Numbers</w:t>
+        <w:t>Quiz: Biggest</w:t>
+      </w:r>
+    </w:p>
+    <w:p>
+      <w:pPr>
+        <w:pStyle w:val="ListParagraph"/>
+        <w:numPr>
+          <w:ilvl w:val="0"/>
+          <w:numId w:val="3"/>
+        </w:numPr>
+      </w:pPr>
+      <w:r>
+        <w:t>Quiz: While Loops</w:t>
+      </w:r>
+    </w:p>
+    <w:p>
+      <w:pPr>
+        <w:pStyle w:val="ListParagraph"/>
+        <w:numPr>
+          <w:ilvl w:val="0"/>
+          <w:numId w:val="3"/>
+        </w:numPr>
+      </w:pPr>
+      <w:r>
+        <w:t>Quiz: While Loops 2</w:t>
+      </w:r>
+    </w:p>
+    <w:p>
+      <w:pPr>
+        <w:pStyle w:val="ListParagraph"/>
+        <w:numPr>
+          <w:ilvl w:val="0"/>
+          <w:numId w:val="3"/>
+        </w:numPr>
+      </w:pPr>
+      <w:r>
+        <w:t>Quiz: Print Numbers</w:t>
       </w:r>
     </w:p>
     <w:p>
@@ -434,10 +836,7 @@
         </w:numPr>
       </w:pPr>
       <w:r>
-        <w:t>Quiz:</w:t>
-      </w:r>
-      <w:r>
-        <w:t xml:space="preserve"> Break</w:t>
+        <w:t>Quiz: Break</w:t>
       </w:r>
     </w:p>
     <w:p>

</xml_diff>